<commit_message>
project report gramar nazi + updated use case and added activity diagram for registration
</commit_message>
<xml_diff>
--- a/Documentation/Project-Report final.docx
+++ b/Documentation/Project-Report final.docx
@@ -4062,19 +4062,28 @@
         <w:t xml:space="preserve"> create a movie </w:t>
       </w:r>
       <w:r>
-        <w:t>and has</w:t>
-      </w:r>
-      <w:r>
-        <w:t xml:space="preserve"> an overview of all users which are currently in the database and also is capable of alternating </w:t>
+        <w:t>and ha</w:t>
+      </w:r>
+      <w:r>
+        <w:t>ve</w:t>
+      </w:r>
+      <w:r>
+        <w:t xml:space="preserve"> an overview of all users which are currently in the database and also </w:t>
+      </w:r>
+      <w:r>
+        <w:t>are</w:t>
+      </w:r>
+      <w:r>
+        <w:t xml:space="preserve"> capable of alternating </w:t>
       </w:r>
       <w:r>
         <w:t>of the</w:t>
       </w:r>
       <w:r>
-        <w:t xml:space="preserve"> users and deleting them also he</w:t>
-      </w:r>
-      <w:r>
-        <w:t xml:space="preserve"> is</w:t>
+        <w:t xml:space="preserve"> users and deleting them also </w:t>
+      </w:r>
+      <w:r>
+        <w:t>they are</w:t>
       </w:r>
       <w:r>
         <w:t xml:space="preserve"> capable of overviewing all parking reservations a</w:t>
@@ -4103,7 +4112,6 @@
       </w:pPr>
       <w:bookmarkStart w:id="1" w:name="_Toc522710360"/>
       <w:r>
-        <w:lastRenderedPageBreak/>
         <w:t>Introduction</w:t>
       </w:r>
       <w:bookmarkEnd w:id="1"/>
@@ -4123,7 +4131,13 @@
         <w:t xml:space="preserve"> have</w:t>
       </w:r>
       <w:r>
-        <w:t xml:space="preserve"> web page to compete because majority of people are searching on the internet for free time activities. Our Cinema Web Page is </w:t>
+        <w:t xml:space="preserve"> web page to compete because majority of people are searching</w:t>
+      </w:r>
+      <w:r>
+        <w:t xml:space="preserve"> for free time activities</w:t>
+      </w:r>
+      <w:r>
+        <w:t xml:space="preserve"> on the internet. Our Cinema Web Page is </w:t>
       </w:r>
       <w:r>
         <w:t xml:space="preserve">the </w:t>
@@ -4376,6 +4390,7 @@
         <w:rPr>
           <w:b/>
         </w:rPr>
+        <w:lastRenderedPageBreak/>
         <w:t>Could have:</w:t>
       </w:r>
     </w:p>
@@ -4392,7 +4407,6 @@
         </w:rPr>
       </w:pPr>
       <w:r>
-        <w:lastRenderedPageBreak/>
         <w:t>User can see their current and past bookings</w:t>
       </w:r>
     </w:p>
@@ -4672,7 +4686,11 @@
         <w:spacing w:line="360" w:lineRule="auto"/>
       </w:pPr>
       <w:r>
-        <w:t>User: is a registered person in our database. This user can log in and observe played movies, but he can also reserve seats in specific movie and reserve parking for himself. User is also available to see all his reservations of parking and movies.</w:t>
+        <w:t xml:space="preserve">User: is a registered person in our database. This user can log in and observe played movies, but he can also reserve seats in specific movie and reserve </w:t>
+      </w:r>
+      <w:r>
+        <w:lastRenderedPageBreak/>
+        <w:t>parking for himself. User is also available to see all his reservations of parking and movies.</w:t>
       </w:r>
     </w:p>
     <w:p>
@@ -4685,7 +4703,6 @@
         <w:spacing w:line="360" w:lineRule="auto"/>
       </w:pPr>
       <w:r>
-        <w:lastRenderedPageBreak/>
         <w:t xml:space="preserve">Administrator: is special type of User. Administrators are not created through registration but are manually inputted into the database. Administrator upon logging in </w:t>
       </w:r>
       <w:r>
@@ -4712,11 +4729,6 @@
       <w:r>
         <w:t>all parking places and remove user from reserved parking place and make it available.</w:t>
       </w:r>
-    </w:p>
-    <w:p>
-      <w:pPr>
-        <w:spacing w:line="360" w:lineRule="auto"/>
-      </w:pPr>
     </w:p>
     <w:p>
       <w:pPr>
@@ -4727,10 +4739,18 @@
           <w:noProof/>
         </w:rPr>
         <w:drawing>
-          <wp:inline distT="0" distB="0" distL="0" distR="0" wp14:anchorId="0E627089" wp14:editId="18407E61">
-            <wp:extent cx="5731510" cy="4960620"/>
+          <wp:anchor distT="0" distB="0" distL="114300" distR="114300" simplePos="0" relativeHeight="251658240" behindDoc="0" locked="0" layoutInCell="1" allowOverlap="1" wp14:anchorId="7DC296C4" wp14:editId="0962B196">
+            <wp:simplePos x="0" y="0"/>
+            <wp:positionH relativeFrom="column">
+              <wp:posOffset>165347</wp:posOffset>
+            </wp:positionH>
+            <wp:positionV relativeFrom="paragraph">
+              <wp:posOffset>261637</wp:posOffset>
+            </wp:positionV>
+            <wp:extent cx="5731510" cy="4956175"/>
             <wp:effectExtent l="0" t="0" r="2540" b="0"/>
-            <wp:docPr id="3" name="Picture 3"/>
+            <wp:wrapTopAndBottom/>
+            <wp:docPr id="36" name="Picture 36"/>
             <wp:cNvGraphicFramePr>
               <a:graphicFrameLocks xmlns:a="http://schemas.openxmlformats.org/drawingml/2006/main" noChangeAspect="1"/>
             </wp:cNvGraphicFramePr>
@@ -4738,7 +4758,7 @@
               <a:graphicData uri="http://schemas.openxmlformats.org/drawingml/2006/picture">
                 <pic:pic xmlns:pic="http://schemas.openxmlformats.org/drawingml/2006/picture">
                   <pic:nvPicPr>
-                    <pic:cNvPr id="3" name="Use cases.png"/>
+                    <pic:cNvPr id="36" name="UseCase.PNG"/>
                     <pic:cNvPicPr/>
                   </pic:nvPicPr>
                   <pic:blipFill>
@@ -4756,7 +4776,7 @@
                   <pic:spPr>
                     <a:xfrm>
                       <a:off x="0" y="0"/>
-                      <a:ext cx="5731510" cy="4960620"/>
+                      <a:ext cx="5731510" cy="4956175"/>
                     </a:xfrm>
                     <a:prstGeom prst="rect">
                       <a:avLst/>
@@ -4765,9 +4785,14 @@
                 </pic:pic>
               </a:graphicData>
             </a:graphic>
-          </wp:inline>
+          </wp:anchor>
         </w:drawing>
       </w:r>
+    </w:p>
+    <w:p>
+      <w:pPr>
+        <w:spacing w:line="360" w:lineRule="auto"/>
+      </w:pPr>
     </w:p>
     <w:p>
       <w:pPr>
@@ -4927,6 +4952,7 @@
       </w:pPr>
       <w:bookmarkStart w:id="9" w:name="_Toc522710368"/>
       <w:r>
+        <w:lastRenderedPageBreak/>
         <w:t>Activity diagram for Registration</w:t>
       </w:r>
       <w:bookmarkEnd w:id="9"/>
@@ -4935,6 +4961,60 @@
       <w:pPr>
         <w:spacing w:line="360" w:lineRule="auto"/>
       </w:pPr>
+      <w:r>
+        <w:rPr>
+          <w:noProof/>
+        </w:rPr>
+        <w:drawing>
+          <wp:anchor distT="0" distB="0" distL="114300" distR="114300" simplePos="0" relativeHeight="251659264" behindDoc="0" locked="0" layoutInCell="1" allowOverlap="1" wp14:anchorId="6FD8B68A" wp14:editId="74B8F033">
+            <wp:simplePos x="0" y="0"/>
+            <wp:positionH relativeFrom="margin">
+              <wp:align>left</wp:align>
+            </wp:positionH>
+            <wp:positionV relativeFrom="paragraph">
+              <wp:posOffset>196850</wp:posOffset>
+            </wp:positionV>
+            <wp:extent cx="5731510" cy="4419600"/>
+            <wp:effectExtent l="0" t="0" r="2540" b="0"/>
+            <wp:wrapTopAndBottom/>
+            <wp:docPr id="37" name="Picture 37"/>
+            <wp:cNvGraphicFramePr>
+              <a:graphicFrameLocks xmlns:a="http://schemas.openxmlformats.org/drawingml/2006/main" noChangeAspect="1"/>
+            </wp:cNvGraphicFramePr>
+            <a:graphic xmlns:a="http://schemas.openxmlformats.org/drawingml/2006/main">
+              <a:graphicData uri="http://schemas.openxmlformats.org/drawingml/2006/picture">
+                <pic:pic xmlns:pic="http://schemas.openxmlformats.org/drawingml/2006/picture">
+                  <pic:nvPicPr>
+                    <pic:cNvPr id="37" name="UseCaseRegistration.PNG"/>
+                    <pic:cNvPicPr/>
+                  </pic:nvPicPr>
+                  <pic:blipFill>
+                    <a:blip r:embed="rId11">
+                      <a:extLst>
+                        <a:ext uri="{28A0092B-C50C-407E-A947-70E740481C1C}">
+                          <a14:useLocalDpi xmlns:a14="http://schemas.microsoft.com/office/drawing/2010/main" val="0"/>
+                        </a:ext>
+                      </a:extLst>
+                    </a:blip>
+                    <a:stretch>
+                      <a:fillRect/>
+                    </a:stretch>
+                  </pic:blipFill>
+                  <pic:spPr>
+                    <a:xfrm>
+                      <a:off x="0" y="0"/>
+                      <a:ext cx="5731510" cy="4419600"/>
+                    </a:xfrm>
+                    <a:prstGeom prst="rect">
+                      <a:avLst/>
+                    </a:prstGeom>
+                  </pic:spPr>
+                </pic:pic>
+              </a:graphicData>
+            </a:graphic>
+          </wp:anchor>
+        </w:drawing>
+      </w:r>
     </w:p>
     <w:p>
       <w:pPr>
@@ -5029,15 +5109,8 @@
         <w:spacing w:line="360" w:lineRule="auto"/>
       </w:pPr>
       <w:r>
-        <w:t xml:space="preserve">Functional programming languages: Are very powerful for web page application. They are lightweight and </w:t>
-      </w:r>
-      <w:proofErr w:type="gramStart"/>
-      <w:r>
-        <w:t>really fast</w:t>
-      </w:r>
-      <w:proofErr w:type="gramEnd"/>
-      <w:r>
-        <w:t xml:space="preserve"> but sometimes they have issues with data consistency and requires multiple frameworks to operate accordingly. In this field we were mainly considering using Node.js but for a such a short period of time it would be really challenging to s</w:t>
+        <w:lastRenderedPageBreak/>
+        <w:t>Functional programming languages: Are very powerful for web page application. They are lightweight and fast but sometimes they have issues with data consistency and requires multiple frameworks to operate accordingly. In this field we were mainly considering using Node.js but for a such a short period of time it would be really challenging to s</w:t>
       </w:r>
       <w:r>
         <w:t>et up this back end correctly.</w:t>
@@ -5096,7 +5169,6 @@
       </w:pPr>
       <w:bookmarkStart w:id="13" w:name="_Toc522710372"/>
       <w:r>
-        <w:lastRenderedPageBreak/>
         <w:t>Programming language: C#</w:t>
       </w:r>
       <w:bookmarkEnd w:id="13"/>
@@ -5178,6 +5250,7 @@
         <w:ind w:firstLine="360"/>
       </w:pPr>
       <w:r>
+        <w:lastRenderedPageBreak/>
         <w:t>Also, Entity Framework support multiple types of database from proper persistent SQL databases to in memory database which</w:t>
       </w:r>
       <w:r>
@@ -5259,7 +5332,13 @@
         <w:t xml:space="preserve"> are</w:t>
       </w:r>
       <w:r>
-        <w:t xml:space="preserve"> going to build our front end. There are even more options then on the front end. Three main ways we could go is create front end with ASP.NET, use one of many JavaScript frameworks or combine these two approaches. </w:t>
+        <w:t xml:space="preserve"> going to build our front end. There are even more options th</w:t>
+      </w:r>
+      <w:r>
+        <w:t>a</w:t>
+      </w:r>
+      <w:r>
+        <w:t xml:space="preserve">n on the front end. Three main ways we could go is create front end with ASP.NET, use one of many JavaScript frameworks or combine these two approaches. </w:t>
       </w:r>
     </w:p>
     <w:p>
@@ -5272,7 +5351,6 @@
         <w:spacing w:line="360" w:lineRule="auto"/>
       </w:pPr>
       <w:r>
-        <w:lastRenderedPageBreak/>
         <w:t xml:space="preserve">with ASP.NET: This way would probably the most straight forward because we had already ASP.NET back end API. </w:t>
       </w:r>
       <w:r>
@@ -5309,15 +5387,7 @@
         <w:t xml:space="preserve">JavaScript Frameworks: They </w:t>
       </w:r>
       <w:r>
-        <w:t xml:space="preserve">are </w:t>
-      </w:r>
-      <w:proofErr w:type="gramStart"/>
-      <w:r>
-        <w:t>really fast</w:t>
-      </w:r>
-      <w:proofErr w:type="gramEnd"/>
-      <w:r>
-        <w:t xml:space="preserve"> and</w:t>
+        <w:t>are fast and</w:t>
       </w:r>
       <w:r>
         <w:t xml:space="preserve"> with some knowledge of functional programming very user friendly and with lots of packages which can be easily imported.</w:t>
@@ -5369,13 +5439,20 @@
         <w:ind w:firstLine="360"/>
       </w:pPr>
       <w:r>
+        <w:lastRenderedPageBreak/>
         <w:t>At first, we tried to use ASP.NET with template for Angular but there is only template for Angular 5. We tried to update thi</w:t>
       </w:r>
       <w:r>
         <w:t xml:space="preserve">s template version to Angular 6, </w:t>
       </w:r>
       <w:r>
-        <w:t xml:space="preserve">but it didn’t work for us. Therefore, we moved to stand alone Angular 6 front end. </w:t>
+        <w:t>but it did</w:t>
+      </w:r>
+      <w:r>
+        <w:t xml:space="preserve"> not</w:t>
+      </w:r>
+      <w:r>
+        <w:t xml:space="preserve"> work for us. Therefore, we moved to stand alone Angular 6 front end. </w:t>
       </w:r>
     </w:p>
     <w:p>
@@ -5470,7 +5547,6 @@
       </w:pPr>
       <w:bookmarkStart w:id="19" w:name="_Toc522710378"/>
       <w:r>
-        <w:lastRenderedPageBreak/>
         <w:t xml:space="preserve">Other </w:t>
       </w:r>
       <w:r>
@@ -5599,7 +5675,11 @@
       </w:r>
       <w:proofErr w:type="spellEnd"/>
       <w:r>
-        <w:t>/[controller]”. The API endpoints name is name of the controller without the “controller” part. Therefore</w:t>
+        <w:t xml:space="preserve">/[controller]”. The API endpoints name is name of the </w:t>
+      </w:r>
+      <w:r>
+        <w:lastRenderedPageBreak/>
+        <w:t>controller without the “controller” part. Therefore</w:t>
       </w:r>
       <w:r>
         <w:t>,</w:t>
@@ -5633,7 +5713,13 @@
         <w:t xml:space="preserve">Each controller contains </w:t>
       </w:r>
       <w:r>
-        <w:t>methods for HTTP requests relevant to its purpose. Within these controllers we also processing data and storing them to the database which is not the best practice. Reason why we did it this way is the short period for this project, so it was convenient for us to have everything at one place.</w:t>
+        <w:t>methods for HTTP requests relevant to its purpose. Within these controllers we</w:t>
+      </w:r>
+      <w:r>
+        <w:t xml:space="preserve"> are</w:t>
+      </w:r>
+      <w:r>
+        <w:t xml:space="preserve"> also processing data and storing them to the database which is not the best practice. Reason why we did it this way is the short period for this project, so it was convenient for us to have everything at one place.</w:t>
       </w:r>
     </w:p>
     <w:p>
@@ -5705,7 +5791,6 @@
       </w:pPr>
       <w:bookmarkStart w:id="23" w:name="_Toc522710382"/>
       <w:r>
-        <w:lastRenderedPageBreak/>
         <w:t>Models folder</w:t>
       </w:r>
       <w:bookmarkEnd w:id="23"/>
@@ -5876,6 +5961,7 @@
         <w:spacing w:line="360" w:lineRule="auto"/>
       </w:pPr>
       <w:r>
+        <w:lastRenderedPageBreak/>
         <w:t>Enabling CORS: for</w:t>
       </w:r>
       <w:r>
@@ -5977,7 +6063,6 @@
       </w:pPr>
       <w:proofErr w:type="spellStart"/>
       <w:r>
-        <w:lastRenderedPageBreak/>
         <w:t>Package.json</w:t>
       </w:r>
       <w:proofErr w:type="spellEnd"/>
@@ -6158,6 +6243,7 @@
       </w:pPr>
       <w:bookmarkStart w:id="27" w:name="_Toc522710386"/>
       <w:r>
+        <w:lastRenderedPageBreak/>
         <w:t>_guard and _helper folder</w:t>
       </w:r>
       <w:bookmarkEnd w:id="27"/>
@@ -6168,7 +6254,19 @@
         <w:ind w:firstLine="360"/>
       </w:pPr>
       <w:r>
-        <w:t>In general, these folders contained TypeScript files which were created to handle JWT authentication. But because we didn’t had time to finish implementation of this in the front end, they are never called. We are keeping these files inside to show the way how they meant to be implemented.</w:t>
+        <w:t>In general, these folders contain TypeScript files which were created to handle JWT authentication. But because we did</w:t>
+      </w:r>
+      <w:r>
+        <w:t xml:space="preserve"> not</w:t>
+      </w:r>
+      <w:r>
+        <w:t xml:space="preserve"> ha</w:t>
+      </w:r>
+      <w:r>
+        <w:t xml:space="preserve">ve </w:t>
+      </w:r>
+      <w:r>
+        <w:t>time to finish implementation of this in the front end, they are never called. We are keeping these files inside to show the way how they meant to be implemented.</w:t>
       </w:r>
     </w:p>
     <w:p>
@@ -6237,7 +6335,6 @@
       </w:pPr>
       <w:bookmarkStart w:id="29" w:name="_Toc522710388"/>
       <w:r>
-        <w:lastRenderedPageBreak/>
         <w:t>_services folder</w:t>
       </w:r>
       <w:bookmarkEnd w:id="29"/>
@@ -6373,7 +6470,11 @@
       </w:r>
       <w:proofErr w:type="spellEnd"/>
       <w:r>
-        <w:t xml:space="preserve"> and User are connected between each other as will be seen from the class diagrams bellow. For purpose of getting correct data we had to implement serialized options, because without it we had loop reference. </w:t>
+        <w:t xml:space="preserve"> and </w:t>
+      </w:r>
+      <w:r>
+        <w:lastRenderedPageBreak/>
+        <w:t xml:space="preserve">User are connected between each other as will be seen from the class diagrams bellow. For purpose of getting correct data we had to implement serialized options, because without it we had loop reference. </w:t>
       </w:r>
     </w:p>
     <w:p>
@@ -6400,7 +6501,7 @@
                     <pic:cNvPicPr/>
                   </pic:nvPicPr>
                   <pic:blipFill>
-                    <a:blip r:embed="rId11">
+                    <a:blip r:embed="rId12">
                       <a:extLst>
                         <a:ext uri="{28A0092B-C50C-407E-A947-70E740481C1C}">
                           <a14:useLocalDpi xmlns:a14="http://schemas.microsoft.com/office/drawing/2010/main" val="0"/>
@@ -6435,7 +6536,6 @@
         <w:rPr>
           <w:noProof/>
         </w:rPr>
-        <w:lastRenderedPageBreak/>
         <w:drawing>
           <wp:inline distT="0" distB="0" distL="0" distR="0" wp14:anchorId="08918CB5" wp14:editId="30A9D9E8">
             <wp:extent cx="5159187" cy="1966130"/>
@@ -6452,7 +6552,7 @@
                     <pic:cNvPicPr/>
                   </pic:nvPicPr>
                   <pic:blipFill>
-                    <a:blip r:embed="rId12">
+                    <a:blip r:embed="rId13">
                       <a:extLst>
                         <a:ext uri="{28A0092B-C50C-407E-A947-70E740481C1C}">
                           <a14:useLocalDpi xmlns:a14="http://schemas.microsoft.com/office/drawing/2010/main" val="0"/>
@@ -6498,7 +6598,7 @@
                     <pic:cNvPicPr/>
                   </pic:nvPicPr>
                   <pic:blipFill>
-                    <a:blip r:embed="rId13">
+                    <a:blip r:embed="rId14">
                       <a:extLst>
                         <a:ext uri="{28A0092B-C50C-407E-A947-70E740481C1C}">
                           <a14:useLocalDpi xmlns:a14="http://schemas.microsoft.com/office/drawing/2010/main" val="0"/>
@@ -6544,7 +6644,7 @@
                     <pic:cNvPicPr/>
                   </pic:nvPicPr>
                   <pic:blipFill>
-                    <a:blip r:embed="rId14">
+                    <a:blip r:embed="rId15">
                       <a:extLst>
                         <a:ext uri="{28A0092B-C50C-407E-A947-70E740481C1C}">
                           <a14:useLocalDpi xmlns:a14="http://schemas.microsoft.com/office/drawing/2010/main" val="0"/>
@@ -6618,7 +6718,13 @@
         <w:t xml:space="preserve">endpoints are made by the controller </w:t>
       </w:r>
       <w:r>
-        <w:t>so every controller on our server has its own endpoint. The HTTP methods are handled by .NET core 2.1.</w:t>
+        <w:t xml:space="preserve">so every controller on </w:t>
+      </w:r>
+      <w:r>
+        <w:t>the</w:t>
+      </w:r>
+      <w:r>
+        <w:t xml:space="preserve"> server has its own endpoint. The HTTP methods are handled by .NET core 2.1.</w:t>
       </w:r>
     </w:p>
     <w:p>
@@ -6627,11 +6733,7 @@
         <w:ind w:firstLine="360"/>
       </w:pPr>
       <w:r>
-        <w:t xml:space="preserve">Client creating HTTP method request by calling http client module which will then fill all necessity of the HTTP method. At login function we alternate this approach because we are </w:t>
-      </w:r>
-      <w:r>
-        <w:lastRenderedPageBreak/>
-        <w:t>sending two strings in the GET method, so we must pass them by parameters instead of sending them as an object.</w:t>
+        <w:t>Client creating HTTP method request by calling http client module which will then fill all necessity of the HTTP method. At login function we alternate this approach because we are sending two strings in the GET method, so we must pass them by parameters instead of sending them as an object.</w:t>
       </w:r>
     </w:p>
     <w:p>
@@ -6659,7 +6761,7 @@
                     <pic:cNvPicPr/>
                   </pic:nvPicPr>
                   <pic:blipFill>
-                    <a:blip r:embed="rId15">
+                    <a:blip r:embed="rId16">
                       <a:extLst>
                         <a:ext uri="{28A0092B-C50C-407E-A947-70E740481C1C}">
                           <a14:useLocalDpi xmlns:a14="http://schemas.microsoft.com/office/drawing/2010/main" val="0"/>
@@ -6726,7 +6828,7 @@
                     <pic:cNvPicPr/>
                   </pic:nvPicPr>
                   <pic:blipFill>
-                    <a:blip r:embed="rId16">
+                    <a:blip r:embed="rId17">
                       <a:extLst>
                         <a:ext uri="{28A0092B-C50C-407E-A947-70E740481C1C}">
                           <a14:useLocalDpi xmlns:a14="http://schemas.microsoft.com/office/drawing/2010/main" val="0"/>
@@ -6844,7 +6946,7 @@
                     <pic:cNvPicPr/>
                   </pic:nvPicPr>
                   <pic:blipFill>
-                    <a:blip r:embed="rId17">
+                    <a:blip r:embed="rId18">
                       <a:extLst>
                         <a:ext uri="{28A0092B-C50C-407E-A947-70E740481C1C}">
                           <a14:useLocalDpi xmlns:a14="http://schemas.microsoft.com/office/drawing/2010/main" val="0"/>
@@ -6890,7 +6992,7 @@
                     <pic:cNvPicPr/>
                   </pic:nvPicPr>
                   <pic:blipFill>
-                    <a:blip r:embed="rId18">
+                    <a:blip r:embed="rId19">
                       <a:extLst>
                         <a:ext uri="{28A0092B-C50C-407E-A947-70E740481C1C}">
                           <a14:useLocalDpi xmlns:a14="http://schemas.microsoft.com/office/drawing/2010/main" val="0"/>
@@ -6936,7 +7038,7 @@
                     <pic:cNvPicPr/>
                   </pic:nvPicPr>
                   <pic:blipFill>
-                    <a:blip r:embed="rId19">
+                    <a:blip r:embed="rId20">
                       <a:extLst>
                         <a:ext uri="{28A0092B-C50C-407E-A947-70E740481C1C}">
                           <a14:useLocalDpi xmlns:a14="http://schemas.microsoft.com/office/drawing/2010/main" val="0"/>
@@ -7022,7 +7124,7 @@
                     <pic:cNvPicPr/>
                   </pic:nvPicPr>
                   <pic:blipFill>
-                    <a:blip r:embed="rId20">
+                    <a:blip r:embed="rId21">
                       <a:extLst>
                         <a:ext uri="{28A0092B-C50C-407E-A947-70E740481C1C}">
                           <a14:useLocalDpi xmlns:a14="http://schemas.microsoft.com/office/drawing/2010/main" val="0"/>
@@ -7132,7 +7234,7 @@
                     <pic:cNvPicPr/>
                   </pic:nvPicPr>
                   <pic:blipFill>
-                    <a:blip r:embed="rId21">
+                    <a:blip r:embed="rId22">
                       <a:extLst>
                         <a:ext uri="{28A0092B-C50C-407E-A947-70E740481C1C}">
                           <a14:useLocalDpi xmlns:a14="http://schemas.microsoft.com/office/drawing/2010/main" val="0"/>
@@ -7192,7 +7294,7 @@
                     <pic:cNvPicPr/>
                   </pic:nvPicPr>
                   <pic:blipFill>
-                    <a:blip r:embed="rId22">
+                    <a:blip r:embed="rId23">
                       <a:extLst>
                         <a:ext uri="{28A0092B-C50C-407E-A947-70E740481C1C}">
                           <a14:useLocalDpi xmlns:a14="http://schemas.microsoft.com/office/drawing/2010/main" val="0"/>
@@ -7266,7 +7368,7 @@
                     <pic:cNvPicPr/>
                   </pic:nvPicPr>
                   <pic:blipFill>
-                    <a:blip r:embed="rId23">
+                    <a:blip r:embed="rId24">
                       <a:extLst>
                         <a:ext uri="{28A0092B-C50C-407E-A947-70E740481C1C}">
                           <a14:useLocalDpi xmlns:a14="http://schemas.microsoft.com/office/drawing/2010/main" val="0"/>
@@ -7348,7 +7450,7 @@
                     <pic:cNvPicPr/>
                   </pic:nvPicPr>
                   <pic:blipFill>
-                    <a:blip r:embed="rId24">
+                    <a:blip r:embed="rId25">
                       <a:extLst>
                         <a:ext uri="{28A0092B-C50C-407E-A947-70E740481C1C}">
                           <a14:useLocalDpi xmlns:a14="http://schemas.microsoft.com/office/drawing/2010/main" val="0"/>
@@ -7422,7 +7524,13 @@
       </w:r>
       <w:proofErr w:type="spellEnd"/>
       <w:r>
-        <w:t>. Here we are checking if register form is valid and if this is true then we assigning to ng model user values from the registration form.</w:t>
+        <w:t xml:space="preserve">. Here we are checking if register form is valid and if this is true then we </w:t>
+      </w:r>
+      <w:r>
+        <w:t xml:space="preserve">are </w:t>
+      </w:r>
+      <w:r>
+        <w:t>assigning to ng model user values from the registration form.</w:t>
       </w:r>
     </w:p>
     <w:p>
@@ -7454,7 +7562,7 @@
                     <pic:cNvPicPr/>
                   </pic:nvPicPr>
                   <pic:blipFill>
-                    <a:blip r:embed="rId25">
+                    <a:blip r:embed="rId26">
                       <a:extLst>
                         <a:ext uri="{28A0092B-C50C-407E-A947-70E740481C1C}">
                           <a14:useLocalDpi xmlns:a14="http://schemas.microsoft.com/office/drawing/2010/main" val="0"/>
@@ -7528,7 +7636,7 @@
                     <pic:cNvPicPr/>
                   </pic:nvPicPr>
                   <pic:blipFill>
-                    <a:blip r:embed="rId26">
+                    <a:blip r:embed="rId27">
                       <a:extLst>
                         <a:ext uri="{28A0092B-C50C-407E-A947-70E740481C1C}">
                           <a14:useLocalDpi xmlns:a14="http://schemas.microsoft.com/office/drawing/2010/main" val="0"/>
@@ -7626,7 +7734,7 @@
                     <pic:cNvPicPr/>
                   </pic:nvPicPr>
                   <pic:blipFill>
-                    <a:blip r:embed="rId27">
+                    <a:blip r:embed="rId28">
                       <a:extLst>
                         <a:ext uri="{28A0092B-C50C-407E-A947-70E740481C1C}">
                           <a14:useLocalDpi xmlns:a14="http://schemas.microsoft.com/office/drawing/2010/main" val="0"/>
@@ -7685,7 +7793,7 @@
                     <pic:cNvPicPr/>
                   </pic:nvPicPr>
                   <pic:blipFill>
-                    <a:blip r:embed="rId28">
+                    <a:blip r:embed="rId29">
                       <a:extLst>
                         <a:ext uri="{28A0092B-C50C-407E-A947-70E740481C1C}">
                           <a14:useLocalDpi xmlns:a14="http://schemas.microsoft.com/office/drawing/2010/main" val="0"/>
@@ -7764,7 +7872,7 @@
                     <pic:cNvPicPr/>
                   </pic:nvPicPr>
                   <pic:blipFill>
-                    <a:blip r:embed="rId29">
+                    <a:blip r:embed="rId30">
                       <a:extLst>
                         <a:ext uri="{28A0092B-C50C-407E-A947-70E740481C1C}">
                           <a14:useLocalDpi xmlns:a14="http://schemas.microsoft.com/office/drawing/2010/main" val="0"/>
@@ -7819,7 +7927,7 @@
                     <pic:cNvPicPr/>
                   </pic:nvPicPr>
                   <pic:blipFill>
-                    <a:blip r:embed="rId30">
+                    <a:blip r:embed="rId31">
                       <a:extLst>
                         <a:ext uri="{28A0092B-C50C-407E-A947-70E740481C1C}">
                           <a14:useLocalDpi xmlns:a14="http://schemas.microsoft.com/office/drawing/2010/main" val="0"/>
@@ -7870,7 +7978,7 @@
                     <pic:cNvPicPr/>
                   </pic:nvPicPr>
                   <pic:blipFill>
-                    <a:blip r:embed="rId31">
+                    <a:blip r:embed="rId32">
                       <a:extLst>
                         <a:ext uri="{28A0092B-C50C-407E-A947-70E740481C1C}">
                           <a14:useLocalDpi xmlns:a14="http://schemas.microsoft.com/office/drawing/2010/main" val="0"/>
@@ -7961,7 +8069,7 @@
                     <pic:cNvPicPr/>
                   </pic:nvPicPr>
                   <pic:blipFill>
-                    <a:blip r:embed="rId32">
+                    <a:blip r:embed="rId33">
                       <a:extLst>
                         <a:ext uri="{28A0092B-C50C-407E-A947-70E740481C1C}">
                           <a14:useLocalDpi xmlns:a14="http://schemas.microsoft.com/office/drawing/2010/main" val="0"/>
@@ -8037,7 +8145,7 @@
                     <pic:cNvPicPr/>
                   </pic:nvPicPr>
                   <pic:blipFill>
-                    <a:blip r:embed="rId33">
+                    <a:blip r:embed="rId34">
                       <a:extLst>
                         <a:ext uri="{28A0092B-C50C-407E-A947-70E740481C1C}">
                           <a14:useLocalDpi xmlns:a14="http://schemas.microsoft.com/office/drawing/2010/main" val="0"/>
@@ -8114,7 +8222,7 @@
                     <pic:cNvPicPr/>
                   </pic:nvPicPr>
                   <pic:blipFill>
-                    <a:blip r:embed="rId34">
+                    <a:blip r:embed="rId35">
                       <a:extLst>
                         <a:ext uri="{28A0092B-C50C-407E-A947-70E740481C1C}">
                           <a14:useLocalDpi xmlns:a14="http://schemas.microsoft.com/office/drawing/2010/main" val="0"/>
@@ -8209,7 +8317,7 @@
                     <pic:cNvPicPr/>
                   </pic:nvPicPr>
                   <pic:blipFill>
-                    <a:blip r:embed="rId35">
+                    <a:blip r:embed="rId36">
                       <a:extLst>
                         <a:ext uri="{28A0092B-C50C-407E-A947-70E740481C1C}">
                           <a14:useLocalDpi xmlns:a14="http://schemas.microsoft.com/office/drawing/2010/main" val="0"/>
@@ -8255,7 +8363,7 @@
                     <pic:cNvPicPr/>
                   </pic:nvPicPr>
                   <pic:blipFill>
-                    <a:blip r:embed="rId36">
+                    <a:blip r:embed="rId37">
                       <a:extLst>
                         <a:ext uri="{28A0092B-C50C-407E-A947-70E740481C1C}">
                           <a14:useLocalDpi xmlns:a14="http://schemas.microsoft.com/office/drawing/2010/main" val="0"/>
@@ -8338,7 +8446,7 @@
                     <pic:cNvPicPr/>
                   </pic:nvPicPr>
                   <pic:blipFill>
-                    <a:blip r:embed="rId37">
+                    <a:blip r:embed="rId38">
                       <a:extLst>
                         <a:ext uri="{28A0092B-C50C-407E-A947-70E740481C1C}">
                           <a14:useLocalDpi xmlns:a14="http://schemas.microsoft.com/office/drawing/2010/main" val="0"/>
@@ -8404,7 +8512,7 @@
                     <pic:cNvPicPr/>
                   </pic:nvPicPr>
                   <pic:blipFill>
-                    <a:blip r:embed="rId38">
+                    <a:blip r:embed="rId39">
                       <a:extLst>
                         <a:ext uri="{28A0092B-C50C-407E-A947-70E740481C1C}">
                           <a14:useLocalDpi xmlns:a14="http://schemas.microsoft.com/office/drawing/2010/main" val="0"/>
@@ -8521,39 +8629,27 @@
       <w:r>
         <w:t xml:space="preserve"> you can download it </w:t>
       </w:r>
-      <w:hyperlink r:id="rId39" w:history="1">
+      <w:hyperlink r:id="rId40" w:history="1">
         <w:r>
           <w:rPr>
             <w:rStyle w:val="Hyperlink"/>
           </w:rPr>
-          <w:t>h</w:t>
-        </w:r>
-        <w:r>
-          <w:rPr>
-            <w:rStyle w:val="Hyperlink"/>
-          </w:rPr>
-          <w:t>e</w:t>
-        </w:r>
-        <w:r>
-          <w:rPr>
-            <w:rStyle w:val="Hyperlink"/>
-          </w:rPr>
-          <w:t>re</w:t>
+          <w:t>here</w:t>
         </w:r>
       </w:hyperlink>
       <w:r>
         <w:t>.</w:t>
       </w:r>
       <w:r>
-        <w:t xml:space="preserve"> Our back end is wrapped inside solution, so you can just open the solution. Nugget packages should be downloaded once the solution is opened. If they are misbehaving please </w:t>
-      </w:r>
-      <w:proofErr w:type="gramStart"/>
-      <w:r>
-        <w:t>look into</w:t>
-      </w:r>
-      <w:proofErr w:type="gramEnd"/>
-      <w:r>
-        <w:t xml:space="preserve"> </w:t>
+        <w:t xml:space="preserve"> Our back end is wrapped inside solution, so you can just open the solution. Nugget packages should be downloaded once the solution is opened. If they are </w:t>
+      </w:r>
+      <w:r>
+        <w:t>misbehaving,</w:t>
+      </w:r>
+      <w:bookmarkStart w:id="39" w:name="_GoBack"/>
+      <w:bookmarkEnd w:id="39"/>
+      <w:r>
+        <w:t xml:space="preserve"> please look into </w:t>
       </w:r>
       <w:proofErr w:type="spellStart"/>
       <w:r>
@@ -8591,7 +8687,7 @@
                     <pic:cNvPicPr/>
                   </pic:nvPicPr>
                   <pic:blipFill>
-                    <a:blip r:embed="rId40">
+                    <a:blip r:embed="rId41">
                       <a:extLst>
                         <a:ext uri="{28A0092B-C50C-407E-A947-70E740481C1C}">
                           <a14:useLocalDpi xmlns:a14="http://schemas.microsoft.com/office/drawing/2010/main" val="0"/>
@@ -8653,7 +8749,7 @@
                     <pic:cNvPicPr/>
                   </pic:nvPicPr>
                   <pic:blipFill>
-                    <a:blip r:embed="rId41">
+                    <a:blip r:embed="rId42">
                       <a:extLst>
                         <a:ext uri="{28A0092B-C50C-407E-A947-70E740481C1C}">
                           <a14:useLocalDpi xmlns:a14="http://schemas.microsoft.com/office/drawing/2010/main" val="0"/>
@@ -8682,7 +8778,13 @@
     </w:p>
     <w:p>
       <w:r>
-        <w:t xml:space="preserve">If you want to the server URL you can do it in Priorities &gt; </w:t>
+        <w:t>If you want to</w:t>
+      </w:r>
+      <w:r>
+        <w:t xml:space="preserve"> change</w:t>
+      </w:r>
+      <w:r>
+        <w:t xml:space="preserve"> the server URL you can do it in Priorities &gt; </w:t>
       </w:r>
       <w:proofErr w:type="spellStart"/>
       <w:r>
@@ -8711,7 +8813,7 @@
                     <pic:cNvPicPr/>
                   </pic:nvPicPr>
                   <pic:blipFill>
-                    <a:blip r:embed="rId42" cstate="print">
+                    <a:blip r:embed="rId43" cstate="print">
                       <a:extLst>
                         <a:ext uri="{28A0092B-C50C-407E-A947-70E740481C1C}">
                           <a14:useLocalDpi xmlns:a14="http://schemas.microsoft.com/office/drawing/2010/main" val="0"/>
@@ -8752,11 +8854,11 @@
           <w:numId w:val="1"/>
         </w:numPr>
       </w:pPr>
-      <w:bookmarkStart w:id="39" w:name="_Toc522710398"/>
+      <w:bookmarkStart w:id="40" w:name="_Toc522710398"/>
       <w:r>
         <w:t>Front end</w:t>
       </w:r>
-      <w:bookmarkEnd w:id="39"/>
+      <w:bookmarkEnd w:id="40"/>
     </w:p>
     <w:p>
       <w:pPr>
@@ -8776,24 +8878,12 @@
       <w:r>
         <w:t xml:space="preserve"> you can download it </w:t>
       </w:r>
-      <w:hyperlink r:id="rId43" w:history="1">
+      <w:hyperlink r:id="rId44" w:history="1">
         <w:r>
           <w:rPr>
             <w:rStyle w:val="Hyperlink"/>
           </w:rPr>
-          <w:t>he</w:t>
-        </w:r>
-        <w:r>
-          <w:rPr>
-            <w:rStyle w:val="Hyperlink"/>
-          </w:rPr>
-          <w:t>r</w:t>
-        </w:r>
-        <w:r>
-          <w:rPr>
-            <w:rStyle w:val="Hyperlink"/>
-          </w:rPr>
-          <w:t>e</w:t>
+          <w:t>here</w:t>
         </w:r>
       </w:hyperlink>
       <w:r>
@@ -8898,7 +8988,7 @@
                     <pic:cNvPicPr/>
                   </pic:nvPicPr>
                   <pic:blipFill>
-                    <a:blip r:embed="rId44">
+                    <a:blip r:embed="rId45">
                       <a:extLst>
                         <a:ext uri="{28A0092B-C50C-407E-A947-70E740481C1C}">
                           <a14:useLocalDpi xmlns:a14="http://schemas.microsoft.com/office/drawing/2010/main" val="0"/>
@@ -8934,11 +9024,11 @@
         </w:numPr>
         <w:spacing w:line="360" w:lineRule="auto"/>
       </w:pPr>
-      <w:bookmarkStart w:id="40" w:name="_Toc522710399"/>
+      <w:bookmarkStart w:id="41" w:name="_Toc522710399"/>
       <w:r>
         <w:t>Result</w:t>
       </w:r>
-      <w:bookmarkEnd w:id="40"/>
+      <w:bookmarkEnd w:id="41"/>
     </w:p>
     <w:p>
       <w:pPr>
@@ -9009,11 +9099,11 @@
         </w:numPr>
         <w:spacing w:line="360" w:lineRule="auto"/>
       </w:pPr>
-      <w:bookmarkStart w:id="41" w:name="_Toc522710400"/>
+      <w:bookmarkStart w:id="42" w:name="_Toc522710400"/>
       <w:r>
         <w:t>Discussion</w:t>
       </w:r>
-      <w:bookmarkEnd w:id="41"/>
+      <w:bookmarkEnd w:id="42"/>
     </w:p>
     <w:p>
       <w:pPr>
@@ -9034,7 +9124,25 @@
         <w:ind w:firstLine="360"/>
       </w:pPr>
       <w:r>
-        <w:t>The most visible is shortage of UI elements inside our web page. If we had more time we could beautify the UI quite significantly because the logic is already in place, but we just didn’t have time to play around with CSS and HTML elements. This part of a web development is important especially for a release version but during our development we decided to prioritize functionality over UI design.</w:t>
+        <w:t xml:space="preserve">The most visible is shortage of UI elements inside our web page. If we had more time we could </w:t>
+      </w:r>
+      <w:r>
+        <w:t>improve</w:t>
+      </w:r>
+      <w:r>
+        <w:t xml:space="preserve"> the UI quite significantly because the logic is already in place, but we just did</w:t>
+      </w:r>
+      <w:r>
+        <w:t xml:space="preserve"> </w:t>
+      </w:r>
+      <w:r>
+        <w:t>n</w:t>
+      </w:r>
+      <w:r>
+        <w:t>o</w:t>
+      </w:r>
+      <w:r>
+        <w:t>t have time to play around with CSS and HTML elements. This part of a web development is important especially for a release version but during our development we decided to prioritize functionality over UI design.</w:t>
       </w:r>
     </w:p>
     <w:p>
@@ -9043,13 +9151,25 @@
         <w:ind w:firstLine="360"/>
       </w:pPr>
       <w:r>
-        <w:t>From the should have category we weren’t able to implement changing of the movie for Administrators. The back-end functionality is in place as well as logic in the services to hand</w:t>
+        <w:t>From the should have category we wer</w:t>
+      </w:r>
+      <w:r>
+        <w:t>e not</w:t>
+      </w:r>
+      <w:r>
+        <w:t xml:space="preserve"> able to implement changing of the movie for Administrators. The back-end functionality is in place as well as logic in the services to hand</w:t>
       </w:r>
       <w:r>
         <w:t>le</w:t>
       </w:r>
       <w:r>
-        <w:t xml:space="preserve"> this requirement. But because of time shortage we had no time to implement separate component for changing a movie, also we figure out how to do the detail pages properly in later stage of development and we decided to go with user detail for an Administrator and movie detail for </w:t>
+        <w:t xml:space="preserve"> this requirement. But because of time shortage we </w:t>
+      </w:r>
+      <w:r>
+        <w:t>decided not</w:t>
+      </w:r>
+      <w:r>
+        <w:t xml:space="preserve"> to implement separate component for changing a movie, also we figure out how to do the detail pages properly in later stage of development and we decided to go with user detail for an Administrator and movie detail for </w:t>
       </w:r>
       <w:r>
         <w:t>a</w:t>
@@ -9067,7 +9187,13 @@
         <w:ind w:firstLine="360"/>
       </w:pPr>
       <w:r>
-        <w:t xml:space="preserve">JWT authentication supposed to be one of our key features in the application, reason why we placed it into the could have category was that it is really time consuming to implement, hard to debug and once implemented it would require login to see changes on frontend and for getting data from server. We worked on it for two days and correctly implement it on the back end, on front end we created all necessary files to support JWT authentication and they were tested, but if we wanted to send the authentication request, pre-flight request from the http method was not successful. Even after we put several hours into the debugging we were not able to make it work. To implement </w:t>
+        <w:t xml:space="preserve">JWT authentication </w:t>
+      </w:r>
+      <w:r>
+        <w:t xml:space="preserve">was </w:t>
+      </w:r>
+      <w:r>
+        <w:t xml:space="preserve">supposed to be one of our key features in the application, reason why we placed it into the could have category was that it is really time consuming to implement, hard to debug and once implemented it would require login to see changes on frontend and for getting data from server. We worked on it for two days and correctly implement it on the back end, on front end we created all necessary files to support JWT authentication and they were tested, but if we wanted to send the authentication request, pre-flight request from the http method was not successful. Even after we put several hours into the debugging we were not able to make it work. To implement </w:t>
       </w:r>
       <w:r>
         <w:t>this,</w:t>
@@ -9094,7 +9220,13 @@
         <w:ind w:firstLine="360"/>
       </w:pPr>
       <w:r>
-        <w:t>Another unfulfilled requirement is that Administrator can see history of all data. This wasn’t implemented because it would require new history log database, complicated database queries, creating of new controller and whole logic</w:t>
+        <w:t>Another unfulfilled requirement is that Administrator can see history of all data. This was</w:t>
+      </w:r>
+      <w:r>
+        <w:t xml:space="preserve"> not</w:t>
+      </w:r>
+      <w:r>
+        <w:t xml:space="preserve"> implemented because it would require new history log database, complicated database queries, creating of new controller and whole logic</w:t>
       </w:r>
       <w:r>
         <w:t xml:space="preserve"> and UI</w:t>
@@ -9103,11 +9235,17 @@
         <w:t xml:space="preserve"> on the front end. We just </w:t>
       </w:r>
       <w:r>
+        <w:t>did not</w:t>
+      </w:r>
+      <w:r>
+        <w:t xml:space="preserve"> </w:t>
+      </w:r>
+      <w:r>
         <w:lastRenderedPageBreak/>
-        <w:t xml:space="preserve">haven’t </w:t>
-      </w:r>
-      <w:r>
-        <w:t xml:space="preserve">had </w:t>
+        <w:t>have</w:t>
+      </w:r>
+      <w:r>
+        <w:t xml:space="preserve"> </w:t>
       </w:r>
       <w:r>
         <w:t xml:space="preserve">enough time to make it work. </w:t>
@@ -9179,7 +9317,19 @@
         <w:ind w:firstLine="720"/>
       </w:pPr>
       <w:r>
-        <w:t xml:space="preserve">Another issue with our project are toasts which would appear as a fail or success action in the front end. Sometimes they show fail error even though the request was successful. Reason for this misbehaviour is our bad implementation of response from the server. HTTP methods requires specific type of response and if you not provide one it will go to </w:t>
+        <w:t xml:space="preserve">Another issue with our project are toasts which would appear as a fail or success action in the front end. Sometimes they show fail error even though the request was successful. Reason for this misbehaviour is </w:t>
+      </w:r>
+      <w:r>
+        <w:t xml:space="preserve">in </w:t>
+      </w:r>
+      <w:r>
+        <w:t xml:space="preserve">our bad implementation of response from the server. HTTP methods requires specific type of response and if you </w:t>
+      </w:r>
+      <w:r>
+        <w:t>do not</w:t>
+      </w:r>
+      <w:r>
+        <w:t xml:space="preserve"> provide one it will go to </w:t>
       </w:r>
       <w:proofErr w:type="spellStart"/>
       <w:r>
@@ -9195,7 +9345,13 @@
       </w:r>
       <w:proofErr w:type="spellEnd"/>
       <w:r>
-        <w:t xml:space="preserve"> on the front end. Error interceptor is created but because it was meant to be implemented with JWT authentication we didn’t implement it in our working code.</w:t>
+        <w:t xml:space="preserve"> on the front end. Error interceptor is created but because it was meant to be implemented with JWT authentication we did</w:t>
+      </w:r>
+      <w:r>
+        <w:t xml:space="preserve"> not</w:t>
+      </w:r>
+      <w:r>
+        <w:t xml:space="preserve"> implement it in our working code.</w:t>
       </w:r>
     </w:p>
     <w:p>
@@ -9224,12 +9380,12 @@
         </w:numPr>
         <w:spacing w:line="360" w:lineRule="auto"/>
       </w:pPr>
-      <w:bookmarkStart w:id="42" w:name="_Toc522710401"/>
+      <w:bookmarkStart w:id="43" w:name="_Toc522710401"/>
       <w:r>
         <w:lastRenderedPageBreak/>
         <w:t>Conclusion</w:t>
       </w:r>
-      <w:bookmarkEnd w:id="42"/>
+      <w:bookmarkEnd w:id="43"/>
     </w:p>
     <w:p>
       <w:pPr>
@@ -9249,7 +9405,13 @@
         <w:t xml:space="preserve">We were limited in our progress by necessity of learning the Angular framework </w:t>
       </w:r>
       <w:r>
-        <w:t xml:space="preserve">and how to properly set up the WEB API with entity framework. During this process we improved our skills in both fields and therefore it causes some inconsistency in the code, because we haven’t had time to apply new development procedures to already working and debugged functionalities. </w:t>
+        <w:t xml:space="preserve">and how to properly set up the WEB API with entity framework. During this process we improved our skills in both fields and therefore it causes some inconsistency in the code, because we </w:t>
+      </w:r>
+      <w:r>
+        <w:t>did not have</w:t>
+      </w:r>
+      <w:r>
+        <w:t xml:space="preserve"> time to apply new development procedures to already working and debugged functionalities. </w:t>
       </w:r>
     </w:p>
     <w:p>
@@ -9275,7 +9437,19 @@
     </w:p>
     <w:p>
       <w:r>
-        <w:t>In the Appendixes folder they are folders with each contained part of appendixes.</w:t>
+        <w:t>In the Appendixes folder the</w:t>
+      </w:r>
+      <w:r>
+        <w:t>re</w:t>
+      </w:r>
+      <w:r>
+        <w:t xml:space="preserve"> are folders with each contain</w:t>
+      </w:r>
+      <w:r>
+        <w:t>s</w:t>
+      </w:r>
+      <w:r>
+        <w:t xml:space="preserve"> part of appendixes.</w:t>
       </w:r>
     </w:p>
     <w:p>
@@ -9340,7 +9514,7 @@
       <w:r>
         <w:t xml:space="preserve">CORS Support in ASP.NET - </w:t>
       </w:r>
-      <w:hyperlink r:id="rId45" w:history="1">
+      <w:hyperlink r:id="rId46" w:history="1">
         <w:r>
           <w:rPr>
             <w:rStyle w:val="Hyperlink"/>
@@ -9353,7 +9527,7 @@
       <w:r>
         <w:t xml:space="preserve">JWT authorization Angular 6 - </w:t>
       </w:r>
-      <w:hyperlink r:id="rId46" w:history="1">
+      <w:hyperlink r:id="rId47" w:history="1">
         <w:r>
           <w:rPr>
             <w:rStyle w:val="Hyperlink"/>
@@ -9366,7 +9540,7 @@
       <w:r>
         <w:t xml:space="preserve">Create and Application with Angular6 and .NET Core - </w:t>
       </w:r>
-      <w:hyperlink r:id="rId47" w:history="1">
+      <w:hyperlink r:id="rId48" w:history="1">
         <w:r>
           <w:rPr>
             <w:rStyle w:val="Hyperlink"/>
@@ -9379,7 +9553,7 @@
       <w:r>
         <w:t xml:space="preserve">Angular 6 tutorial - </w:t>
       </w:r>
-      <w:hyperlink r:id="rId48" w:history="1">
+      <w:hyperlink r:id="rId49" w:history="1">
         <w:r>
           <w:rPr>
             <w:rStyle w:val="Hyperlink"/>
@@ -9397,7 +9571,7 @@
       <w:r>
         <w:t xml:space="preserve"> - </w:t>
       </w:r>
-      <w:hyperlink r:id="rId49" w:history="1">
+      <w:hyperlink r:id="rId50" w:anchor="/" w:history="1">
         <w:r>
           <w:rPr>
             <w:rStyle w:val="Hyperlink"/>
@@ -9411,7 +9585,7 @@
         <w:lastRenderedPageBreak/>
         <w:t xml:space="preserve">Entity Framework 6 - </w:t>
       </w:r>
-      <w:hyperlink r:id="rId50" w:history="1">
+      <w:hyperlink r:id="rId51" w:history="1">
         <w:r>
           <w:rPr>
             <w:rStyle w:val="Hyperlink"/>
@@ -9424,7 +9598,7 @@
       <w:r>
         <w:t xml:space="preserve">Node.js tutorial - </w:t>
       </w:r>
-      <w:hyperlink r:id="rId51" w:history="1">
+      <w:hyperlink r:id="rId52" w:history="1">
         <w:r>
           <w:rPr>
             <w:rStyle w:val="Hyperlink"/>
@@ -9433,12 +9607,9 @@
         </w:r>
       </w:hyperlink>
     </w:p>
-    <w:p>
-      <w:bookmarkStart w:id="43" w:name="_GoBack"/>
-      <w:bookmarkEnd w:id="43"/>
-    </w:p>
+    <w:p/>
     <w:sectPr>
-      <w:footerReference w:type="default" r:id="rId52"/>
+      <w:footerReference w:type="default" r:id="rId53"/>
       <w:pgSz w:w="11906" w:h="16838"/>
       <w:pgMar w:top="1440" w:right="1440" w:bottom="1440" w:left="1440" w:header="708" w:footer="708" w:gutter="0"/>
       <w:cols w:space="708"/>
@@ -12383,7 +12554,7 @@
 </file>
 
 <file path=customXml/itemProps1.xml><?xml version="1.0" encoding="utf-8"?>
-<ds:datastoreItem xmlns:ds="http://schemas.openxmlformats.org/officeDocument/2006/customXml" ds:itemID="{49E66874-3EE8-45AB-BCE5-C9B9DD5DCCF2}">
+<ds:datastoreItem xmlns:ds="http://schemas.openxmlformats.org/officeDocument/2006/customXml" ds:itemID="{1FE7429C-4AA3-489C-808F-D6C11CB0A7EA}">
   <ds:schemaRefs>
     <ds:schemaRef ds:uri="http://schemas.openxmlformats.org/officeDocument/2006/bibliography"/>
   </ds:schemaRefs>

</xml_diff>